<commit_message>
[docs] fix typo of threat modeling assignment
fix typo of threat modeling assignment
</commit_message>
<xml_diff>
--- a/docs/Threat_Modeling_Assignment_team6.docx
+++ b/docs/Threat_Modeling_Assignment_team6.docx
@@ -114,7 +114,7 @@
                 <v:shape id="_x0000_i1025" type="#_x0000_t75" style="width:109.5pt;height:75.5pt" o:ole="">
                   <v:imagedata r:id="rId5" o:title=""/>
                 </v:shape>
-                <o:OLEObject Type="Embed" ProgID="PBrush" ShapeID="_x0000_i1025" DrawAspect="Content" ObjectID="_1684560308" r:id="rId6"/>
+                <o:OLEObject Type="Embed" ProgID="PBrush" ShapeID="_x0000_i1025" DrawAspect="Content" ObjectID="_1684560699" r:id="rId6"/>
               </w:object>
             </w:r>
           </w:p>
@@ -559,7 +559,7 @@
                 <v:shape id="_x0000_i1026" type="#_x0000_t75" style="width:109.5pt;height:75.5pt" o:ole="">
                   <v:imagedata r:id="rId8" o:title=""/>
                 </v:shape>
-                <o:OLEObject Type="Embed" ProgID="PBrush" ShapeID="_x0000_i1026" DrawAspect="Content" ObjectID="_1684560309" r:id="rId9"/>
+                <o:OLEObject Type="Embed" ProgID="PBrush" ShapeID="_x0000_i1026" DrawAspect="Content" ObjectID="_1684560700" r:id="rId9"/>
               </w:object>
             </w:r>
           </w:p>
@@ -1197,15 +1197,7 @@
         </w:drawing>
       </w:r>
     </w:p>
-    <w:p>
-      <w:pPr>
-        <w:rPr>
-          <w:rFonts w:hint="eastAsia"/>
-        </w:rPr>
-      </w:pPr>
-      <w:bookmarkStart w:id="0" w:name="_GoBack"/>
-      <w:bookmarkEnd w:id="0"/>
-    </w:p>
+    <w:p/>
     <w:tbl>
       <w:tblPr>
         <w:tblStyle w:val="a3"/>
@@ -1463,7 +1455,21 @@
           </w:p>
           <w:p>
             <w:r>
-              <w:t>Jetson Nano can repudiation Display Unit</w:t>
+              <w:t>Jetson Nano can repudia</w:t>
+            </w:r>
+            <w:bookmarkStart w:id="0" w:name="_GoBack"/>
+            <w:bookmarkEnd w:id="0"/>
+            <w:r>
+              <w:t>t</w:t>
+            </w:r>
+            <w:r>
+              <w:rPr>
+                <w:rFonts w:hint="eastAsia"/>
+              </w:rPr>
+              <w:t>e</w:t>
+            </w:r>
+            <w:r>
+              <w:t xml:space="preserve"> Display Unit</w:t>
             </w:r>
             <w:r>
               <w:t>. Consider using logging or auditing</w:t>

</xml_diff>

<commit_message>
[docs] modify Threat Modeling Assignment
modify Threat Modeling Assignment
</commit_message>
<xml_diff>
--- a/docs/Threat_Modeling_Assignment_team6.docx
+++ b/docs/Threat_Modeling_Assignment_team6.docx
@@ -114,7 +114,7 @@
                 <v:shape id="_x0000_i1025" type="#_x0000_t75" style="width:109.5pt;height:75.5pt" o:ole="">
                   <v:imagedata r:id="rId5" o:title=""/>
                 </v:shape>
-                <o:OLEObject Type="Embed" ProgID="PBrush" ShapeID="_x0000_i1025" DrawAspect="Content" ObjectID="_1684560699" r:id="rId6"/>
+                <o:OLEObject Type="Embed" ProgID="PBrush" ShapeID="_x0000_i1025" DrawAspect="Content" ObjectID="_1684561246" r:id="rId6"/>
               </w:object>
             </w:r>
           </w:p>
@@ -556,10 +556,10 @@
           <w:p>
             <w:r>
               <w:object w:dxaOrig="10530" w:dyaOrig="7215">
-                <v:shape id="_x0000_i1026" type="#_x0000_t75" style="width:109.5pt;height:75.5pt" o:ole="">
+                <v:shape id="_x0000_i1026" type="#_x0000_t75" style="width:109.45pt;height:75.4pt" o:ole="">
                   <v:imagedata r:id="rId8" o:title=""/>
                 </v:shape>
-                <o:OLEObject Type="Embed" ProgID="PBrush" ShapeID="_x0000_i1026" DrawAspect="Content" ObjectID="_1684560700" r:id="rId9"/>
+                <o:OLEObject Type="Embed" ProgID="PBrush" ShapeID="_x0000_i1026" DrawAspect="Content" ObjectID="_1684561247" r:id="rId9"/>
               </w:object>
             </w:r>
           </w:p>
@@ -1455,12 +1455,7 @@
           </w:p>
           <w:p>
             <w:r>
-              <w:t>Jetson Nano can repudia</w:t>
-            </w:r>
-            <w:bookmarkStart w:id="0" w:name="_GoBack"/>
-            <w:bookmarkEnd w:id="0"/>
-            <w:r>
-              <w:t>t</w:t>
+              <w:t>Jetson Nano can repudiat</w:t>
             </w:r>
             <w:r>
               <w:rPr>
@@ -1738,13 +1733,19 @@
         <w:t xml:space="preserve"> cases 3 is not </w:t>
       </w:r>
       <w:r>
-        <w:t>appear with STRIDE</w:t>
+        <w:t>appear</w:t>
       </w:r>
-      <w:proofErr w:type="gramStart"/>
       <w:r>
-        <w:t>,.</w:t>
+        <w:rPr>
+          <w:rFonts w:hint="eastAsia"/>
+        </w:rPr>
+        <w:t>ing</w:t>
       </w:r>
-      <w:proofErr w:type="gramEnd"/>
+      <w:bookmarkStart w:id="0" w:name="_GoBack"/>
+      <w:bookmarkEnd w:id="0"/>
+      <w:r>
+        <w:t xml:space="preserve"> with STRIDE,.</w:t>
+      </w:r>
     </w:p>
     <w:sectPr>
       <w:pgSz w:w="11906" w:h="16838"/>

</xml_diff>